<commit_message>
Countries Dashboard Order Changed friendly URLS deactivated
</commit_message>
<xml_diff>
--- a/ call-handling-system --username sudeep.talati@gmail.com/Before Release.docx
+++ b/ call-handling-system --username sudeep.talati@gmail.com/Before Release.docx
@@ -221,6 +221,66 @@
           <w:shd w:fill="auto" w:val="clear"/>
         </w:rPr>
         <w:t xml:space="preserve">PHP.ini Go to line no 916 and change  upload_max_filesize = 512M</w:t>
+      </w:r>
+    </w:p>
+    <w:p>
+      <w:pPr>
+        <w:numPr>
+          <w:ilvl w:val="0"/>
+          <w:numId w:val="2"/>
+        </w:numPr>
+        <w:spacing w:before="0" w:after="0" w:line="240"/>
+        <w:ind w:right="0" w:left="720" w:hanging="360"/>
+        <w:jc w:val="left"/>
+        <w:rPr>
+          <w:rFonts w:ascii="Cambria" w:hAnsi="Cambria" w:cs="Cambria" w:eastAsia="Cambria"/>
+          <w:color w:val="auto"/>
+          <w:spacing w:val="0"/>
+          <w:position w:val="0"/>
+          <w:sz w:val="24"/>
+          <w:shd w:fill="auto" w:val="clear"/>
+        </w:rPr>
+      </w:pPr>
+      <w:r>
+        <w:rPr>
+          <w:rFonts w:ascii="Cambria" w:hAnsi="Cambria" w:cs="Cambria" w:eastAsia="Cambria"/>
+          <w:color w:val="auto"/>
+          <w:spacing w:val="0"/>
+          <w:position w:val="0"/>
+          <w:sz w:val="24"/>
+          <w:shd w:fill="auto" w:val="clear"/>
+        </w:rPr>
+        <w:t xml:space="preserve">PHP.ini Enable open_ssl port</w:t>
+      </w:r>
+    </w:p>
+    <w:p>
+      <w:pPr>
+        <w:numPr>
+          <w:ilvl w:val="0"/>
+          <w:numId w:val="2"/>
+        </w:numPr>
+        <w:spacing w:before="0" w:after="0" w:line="240"/>
+        <w:ind w:right="0" w:left="720" w:hanging="360"/>
+        <w:jc w:val="left"/>
+        <w:rPr>
+          <w:rFonts w:ascii="Cambria" w:hAnsi="Cambria" w:cs="Cambria" w:eastAsia="Cambria"/>
+          <w:color w:val="auto"/>
+          <w:spacing w:val="0"/>
+          <w:position w:val="0"/>
+          <w:sz w:val="24"/>
+          <w:shd w:fill="auto" w:val="clear"/>
+        </w:rPr>
+      </w:pPr>
+      <w:r>
+        <w:rPr>
+          <w:rFonts w:ascii="Cambria" w:hAnsi="Cambria" w:cs="Cambria" w:eastAsia="Cambria"/>
+          <w:color w:val="auto"/>
+          <w:spacing w:val="0"/>
+          <w:position w:val="0"/>
+          <w:sz w:val="24"/>
+          <w:shd w:fill="auto" w:val="clear"/>
+        </w:rPr>
+        <w:t xml:space="preserve">No Echo Statement in any of the Controller or Model</w:t>
       </w:r>
     </w:p>
   </w:body>

</xml_diff>